<commit_message>
reorganised evidence in SC RISCV
</commit_message>
<xml_diff>
--- a/test/Single_Cycle/F1 Starting Lights in RISCV.docx
+++ b/test/Single_Cycle/F1 Starting Lights in RISCV.docx
@@ -49,7 +49,55 @@
         <w:rPr>
           <w:rFonts w:ascii="Century Gothic" w:hAnsi="Century Gothic"/>
         </w:rPr>
-        <w:t xml:space="preserve">When the program is run, all registers are equal to 0. The first 4 instructions are run, and they perform their roles, loading 99 into x10(limit for the counter), loading 0 into x12(start of the counter), loading 0 into x20(f1 light register) and branching when x31 is not 0 (trigger is when x31 is set to 0 using vBuddy, but for </w:t>
+        <w:t xml:space="preserve">When the program is run, all registers are equal to 0. The first 4 instructions are run, and they perform their roles, loading </w:t>
+      </w:r>
+      <w:r>
+        <w:rPr>
+          <w:rFonts w:ascii="Century Gothic" w:hAnsi="Century Gothic"/>
+        </w:rPr>
+        <w:t>20</w:t>
+      </w:r>
+      <w:r>
+        <w:rPr>
+          <w:rFonts w:ascii="Century Gothic" w:hAnsi="Century Gothic"/>
+        </w:rPr>
+        <w:t xml:space="preserve"> into x10(limit for the counter), loading 0 into x12(start of the counter), </w:t>
+      </w:r>
+      <w:r>
+        <w:rPr>
+          <w:rFonts w:ascii="Century Gothic" w:hAnsi="Century Gothic"/>
+        </w:rPr>
+        <w:t>loading FF into x13(maximum lights for f1)</w:t>
+      </w:r>
+      <w:r>
+        <w:rPr>
+          <w:rFonts w:ascii="Century Gothic" w:hAnsi="Century Gothic"/>
+        </w:rPr>
+        <w:t>,</w:t>
+      </w:r>
+      <w:r>
+        <w:rPr>
+          <w:rFonts w:ascii="Century Gothic" w:hAnsi="Century Gothic"/>
+        </w:rPr>
+        <w:t xml:space="preserve"> </w:t>
+      </w:r>
+      <w:r>
+        <w:rPr>
+          <w:rFonts w:ascii="Century Gothic" w:hAnsi="Century Gothic"/>
+        </w:rPr>
+        <w:t>loading 0 into x20(f1 light register)</w:t>
+      </w:r>
+      <w:r>
+        <w:rPr>
+          <w:rFonts w:ascii="Century Gothic" w:hAnsi="Century Gothic"/>
+        </w:rPr>
+        <w:t xml:space="preserve">, </w:t>
+      </w:r>
+      <w:r>
+        <w:rPr>
+          <w:rFonts w:ascii="Century Gothic" w:hAnsi="Century Gothic"/>
+        </w:rPr>
+        <w:t xml:space="preserve">and branching when x31 is not 0 (trigger is when x31 is set to 0 using vBuddy, but for </w:t>
       </w:r>
       <w:r>
         <w:rPr>
@@ -75,17 +123,9 @@
           <w:rFonts w:ascii="Century Gothic" w:hAnsi="Century Gothic"/>
         </w:rPr>
         <w:drawing>
-          <wp:anchor distT="0" distB="0" distL="114300" distR="114300" simplePos="0" relativeHeight="251658240" behindDoc="0" locked="0" layoutInCell="1" allowOverlap="1" wp14:anchorId="19C97575" wp14:editId="31DF19B5">
-            <wp:simplePos x="0" y="0"/>
-            <wp:positionH relativeFrom="column">
-              <wp:posOffset>472440</wp:posOffset>
-            </wp:positionH>
-            <wp:positionV relativeFrom="paragraph">
-              <wp:posOffset>38735</wp:posOffset>
-            </wp:positionV>
-            <wp:extent cx="4504690" cy="1805940"/>
-            <wp:effectExtent l="0" t="0" r="0" b="3810"/>
-            <wp:wrapSquare wrapText="bothSides"/>
+          <wp:inline distT="0" distB="0" distL="0" distR="0" wp14:anchorId="22CEF54E" wp14:editId="5E3663D9">
+            <wp:extent cx="5731510" cy="1654810"/>
+            <wp:effectExtent l="0" t="0" r="2540" b="2540"/>
             <wp:docPr id="1" name="Picture 1" descr="Graphical user interface&#10;&#10;Description automatically generated"/>
             <wp:cNvGraphicFramePr>
               <a:graphicFrameLocks xmlns:a="http://schemas.openxmlformats.org/drawingml/2006/main" noChangeAspect="1"/>
@@ -97,44 +137,25 @@
                     <pic:cNvPr id="1" name="Picture 1" descr="Graphical user interface&#10;&#10;Description automatically generated"/>
                     <pic:cNvPicPr/>
                   </pic:nvPicPr>
-                  <pic:blipFill rotWithShape="1">
-                    <a:blip r:embed="rId6">
-                      <a:extLst>
-                        <a:ext uri="{28A0092B-C50C-407E-A947-70E740481C1C}">
-                          <a14:useLocalDpi xmlns:a14="http://schemas.microsoft.com/office/drawing/2010/main" val="0"/>
-                        </a:ext>
-                      </a:extLst>
-                    </a:blip>
-                    <a:srcRect l="21405" b="49672"/>
-                    <a:stretch/>
+                  <pic:blipFill>
+                    <a:blip r:embed="rId6"/>
+                    <a:stretch>
+                      <a:fillRect/>
+                    </a:stretch>
                   </pic:blipFill>
-                  <pic:spPr bwMode="auto">
+                  <pic:spPr>
                     <a:xfrm>
                       <a:off x="0" y="0"/>
-                      <a:ext cx="4504690" cy="1805940"/>
+                      <a:ext cx="5731510" cy="1654810"/>
                     </a:xfrm>
                     <a:prstGeom prst="rect">
                       <a:avLst/>
                     </a:prstGeom>
-                    <a:ln>
-                      <a:noFill/>
-                    </a:ln>
-                    <a:extLst>
-                      <a:ext uri="{53640926-AAD7-44D8-BBD7-CCE9431645EC}">
-                        <a14:shadowObscured xmlns:a14="http://schemas.microsoft.com/office/drawing/2010/main"/>
-                      </a:ext>
-                    </a:extLst>
                   </pic:spPr>
                 </pic:pic>
               </a:graphicData>
             </a:graphic>
-            <wp14:sizeRelH relativeFrom="page">
-              <wp14:pctWidth>0</wp14:pctWidth>
-            </wp14:sizeRelH>
-            <wp14:sizeRelV relativeFrom="page">
-              <wp14:pctHeight>0</wp14:pctHeight>
-            </wp14:sizeRelV>
-          </wp:anchor>
+          </wp:inline>
         </w:drawing>
       </w:r>
     </w:p>
@@ -144,48 +165,6 @@
           <w:rFonts w:ascii="Century Gothic" w:hAnsi="Century Gothic"/>
         </w:rPr>
       </w:pPr>
-    </w:p>
-    <w:p>
-      <w:pPr>
-        <w:rPr>
-          <w:rFonts w:ascii="Century Gothic" w:hAnsi="Century Gothic"/>
-        </w:rPr>
-      </w:pPr>
-    </w:p>
-    <w:p>
-      <w:pPr>
-        <w:rPr>
-          <w:rFonts w:ascii="Century Gothic" w:hAnsi="Century Gothic"/>
-        </w:rPr>
-      </w:pPr>
-    </w:p>
-    <w:p>
-      <w:pPr>
-        <w:rPr>
-          <w:rFonts w:ascii="Century Gothic" w:hAnsi="Century Gothic"/>
-        </w:rPr>
-      </w:pPr>
-    </w:p>
-    <w:p>
-      <w:pPr>
-        <w:rPr>
-          <w:rFonts w:ascii="Century Gothic" w:hAnsi="Century Gothic"/>
-        </w:rPr>
-      </w:pPr>
-    </w:p>
-    <w:p>
-      <w:pPr>
-        <w:rPr>
-          <w:rFonts w:ascii="Century Gothic" w:hAnsi="Century Gothic"/>
-        </w:rPr>
-      </w:pPr>
-    </w:p>
-    <w:p>
-      <w:pPr>
-        <w:rPr>
-          <w:rFonts w:ascii="Century Gothic" w:hAnsi="Century Gothic"/>
-        </w:rPr>
-      </w:pPr>
       <w:r>
         <w:rPr>
           <w:rFonts w:ascii="Century Gothic" w:hAnsi="Century Gothic"/>
@@ -216,10 +195,10 @@
           <w:rFonts w:ascii="Century Gothic" w:hAnsi="Century Gothic"/>
         </w:rPr>
         <w:drawing>
-          <wp:inline distT="0" distB="0" distL="0" distR="0" wp14:anchorId="2B366F31" wp14:editId="79B71E7D">
-            <wp:extent cx="5731510" cy="2228215"/>
-            <wp:effectExtent l="0" t="0" r="2540" b="635"/>
-            <wp:docPr id="3" name="Picture 3" descr="Graphical user interface&#10;&#10;Description automatically generated"/>
+          <wp:inline distT="0" distB="0" distL="0" distR="0" wp14:anchorId="21CB63BD" wp14:editId="3323A0E6">
+            <wp:extent cx="5731510" cy="1623695"/>
+            <wp:effectExtent l="0" t="0" r="2540" b="0"/>
+            <wp:docPr id="15" name="Picture 15" descr="Graphical user interface&#10;&#10;Description automatically generated"/>
             <wp:cNvGraphicFramePr>
               <a:graphicFrameLocks xmlns:a="http://schemas.openxmlformats.org/drawingml/2006/main" noChangeAspect="1"/>
             </wp:cNvGraphicFramePr>
@@ -227,7 +206,7 @@
               <a:graphicData uri="http://schemas.openxmlformats.org/drawingml/2006/picture">
                 <pic:pic xmlns:pic="http://schemas.openxmlformats.org/drawingml/2006/picture">
                   <pic:nvPicPr>
-                    <pic:cNvPr id="3" name="Picture 3" descr="Graphical user interface&#10;&#10;Description automatically generated"/>
+                    <pic:cNvPr id="15" name="Picture 15" descr="Graphical user interface&#10;&#10;Description automatically generated"/>
                     <pic:cNvPicPr/>
                   </pic:nvPicPr>
                   <pic:blipFill>
@@ -239,7 +218,7 @@
                   <pic:spPr>
                     <a:xfrm>
                       <a:off x="0" y="0"/>
-                      <a:ext cx="5731510" cy="2228215"/>
+                      <a:ext cx="5731510" cy="1623695"/>
                     </a:xfrm>
                     <a:prstGeom prst="rect">
                       <a:avLst/>
@@ -262,7 +241,13 @@
         <w:rPr>
           <w:rFonts w:ascii="Century Gothic" w:hAnsi="Century Gothic"/>
         </w:rPr>
-        <w:t>Scrolling along to the 5</w:t>
+        <w:t xml:space="preserve">Scrolling along to the </w:t>
+      </w:r>
+      <w:r>
+        <w:rPr>
+          <w:rFonts w:ascii="Century Gothic" w:hAnsi="Century Gothic"/>
+        </w:rPr>
+        <w:t>6</w:t>
       </w:r>
       <w:r>
         <w:rPr>
@@ -275,20 +260,111 @@
         <w:rPr>
           <w:rFonts w:ascii="Century Gothic" w:hAnsi="Century Gothic"/>
         </w:rPr>
-        <w:t xml:space="preserve"> instruction LI x20, 1 – we can see that register x20 has been updated with the value 1, which corresponds to</w:t>
-      </w:r>
-      <w:r>
-        <w:rPr>
-          <w:rFonts w:ascii="Century Gothic" w:hAnsi="Century Gothic"/>
-        </w:rPr>
-        <w:t xml:space="preserve"> the first f1 light turning on. We can also see that PC has jumped to address 54, this is the JAL instruction being executed as we jump to the first instance of using the counter. The next PC instruction 18, is stored in x1 for when we finish the count and return.</w:t>
-      </w:r>
-      <w:r>
-        <w:rPr>
-          <w:rFonts w:ascii="Century Gothic" w:hAnsi="Century Gothic"/>
-        </w:rPr>
-        <w:t xml:space="preserve"> The next instruction 00160613 starts the counter and here we can see the register x12 increments by one, whilst the PC address jumps between 54 and 58, signalling that the next instruction BNE also works.</w:t>
-      </w:r>
+        <w:t xml:space="preserve"> instruction </w:t>
+      </w:r>
+      <w:r>
+        <w:rPr>
+          <w:rFonts w:ascii="Century Gothic" w:hAnsi="Century Gothic"/>
+        </w:rPr>
+        <w:t>JAL</w:t>
+      </w:r>
+      <w:r>
+        <w:rPr>
+          <w:rFonts w:ascii="Century Gothic" w:hAnsi="Century Gothic"/>
+        </w:rPr>
+        <w:t xml:space="preserve"> x</w:t>
+      </w:r>
+      <w:r>
+        <w:rPr>
+          <w:rFonts w:ascii="Century Gothic" w:hAnsi="Century Gothic"/>
+        </w:rPr>
+        <w:t>1</w:t>
+      </w:r>
+      <w:r>
+        <w:rPr>
+          <w:rFonts w:ascii="Century Gothic" w:hAnsi="Century Gothic"/>
+        </w:rPr>
+        <w:t xml:space="preserve">, </w:t>
+      </w:r>
+      <w:r>
+        <w:rPr>
+          <w:rFonts w:ascii="Century Gothic" w:hAnsi="Century Gothic"/>
+        </w:rPr>
+        <w:t>count</w:t>
+      </w:r>
+      <w:r>
+        <w:rPr>
+          <w:rFonts w:ascii="Century Gothic" w:hAnsi="Century Gothic"/>
+        </w:rPr>
+        <w:t xml:space="preserve"> – we can see that register x20 has </w:t>
+      </w:r>
+      <w:r>
+        <w:rPr>
+          <w:rFonts w:ascii="Century Gothic" w:hAnsi="Century Gothic"/>
+        </w:rPr>
+        <w:t>the value 0</w:t>
+      </w:r>
+      <w:r>
+        <w:rPr>
+          <w:rFonts w:ascii="Century Gothic" w:hAnsi="Century Gothic"/>
+        </w:rPr>
+        <w:t>, which corresponds to</w:t>
+      </w:r>
+      <w:r>
+        <w:rPr>
+          <w:rFonts w:ascii="Century Gothic" w:hAnsi="Century Gothic"/>
+        </w:rPr>
+        <w:t xml:space="preserve"> </w:t>
+      </w:r>
+      <w:r>
+        <w:rPr>
+          <w:rFonts w:ascii="Century Gothic" w:hAnsi="Century Gothic"/>
+        </w:rPr>
+        <w:t>no lights on</w:t>
+      </w:r>
+      <w:r>
+        <w:rPr>
+          <w:rFonts w:ascii="Century Gothic" w:hAnsi="Century Gothic"/>
+        </w:rPr>
+        <w:t>. We can also see that PC has jumped to address 54, this is the JAL instruction being executed as we jump to the first instance of using the counter. The next PC instruction 18, is stored in x1 for when we finish the count and return.</w:t>
+      </w:r>
+      <w:r>
+        <w:rPr>
+          <w:rFonts w:ascii="Century Gothic" w:hAnsi="Century Gothic"/>
+        </w:rPr>
+        <w:t xml:space="preserve"> The next instruction 00160613 starts the counter and here we can see the register x12 increments by one, whilst the PC address jumps between </w:t>
+      </w:r>
+      <w:r>
+        <w:rPr>
+          <w:rFonts w:ascii="Century Gothic" w:hAnsi="Century Gothic"/>
+        </w:rPr>
+        <w:t>2</w:t>
+      </w:r>
+      <w:r>
+        <w:rPr>
+          <w:rFonts w:ascii="Century Gothic" w:hAnsi="Century Gothic"/>
+        </w:rPr>
+        <w:t xml:space="preserve">4 and </w:t>
+      </w:r>
+      <w:r>
+        <w:rPr>
+          <w:rFonts w:ascii="Century Gothic" w:hAnsi="Century Gothic"/>
+        </w:rPr>
+        <w:t>2</w:t>
+      </w:r>
+      <w:r>
+        <w:rPr>
+          <w:rFonts w:ascii="Century Gothic" w:hAnsi="Century Gothic"/>
+        </w:rPr>
+        <w:t>8, signalling that the next instruction BNE also works.</w:t>
+      </w:r>
+    </w:p>
+    <w:p>
+      <w:pPr>
+        <w:rPr>
+          <w:rFonts w:ascii="Century Gothic" w:hAnsi="Century Gothic"/>
+        </w:rPr>
+      </w:pPr>
     </w:p>
     <w:p>
       <w:pPr>
@@ -302,10 +378,10 @@
         </w:rPr>
         <w:lastRenderedPageBreak/>
         <w:drawing>
-          <wp:inline distT="0" distB="0" distL="0" distR="0" wp14:anchorId="468FC491" wp14:editId="00E6B6D4">
-            <wp:extent cx="5731510" cy="2082800"/>
+          <wp:inline distT="0" distB="0" distL="0" distR="0" wp14:anchorId="6822231B" wp14:editId="3600A52A">
+            <wp:extent cx="5731510" cy="1622425"/>
             <wp:effectExtent l="0" t="0" r="2540" b="0"/>
-            <wp:docPr id="4" name="Picture 4" descr="Graphical user interface&#10;&#10;Description automatically generated"/>
+            <wp:docPr id="16" name="Picture 16" descr="Graphical user interface&#10;&#10;Description automatically generated"/>
             <wp:cNvGraphicFramePr>
               <a:graphicFrameLocks xmlns:a="http://schemas.openxmlformats.org/drawingml/2006/main" noChangeAspect="1"/>
             </wp:cNvGraphicFramePr>
@@ -313,7 +389,7 @@
               <a:graphicData uri="http://schemas.openxmlformats.org/drawingml/2006/picture">
                 <pic:pic xmlns:pic="http://schemas.openxmlformats.org/drawingml/2006/picture">
                   <pic:nvPicPr>
-                    <pic:cNvPr id="4" name="Picture 4" descr="Graphical user interface&#10;&#10;Description automatically generated"/>
+                    <pic:cNvPr id="16" name="Picture 16" descr="Graphical user interface&#10;&#10;Description automatically generated"/>
                     <pic:cNvPicPr/>
                   </pic:nvPicPr>
                   <pic:blipFill>
@@ -325,7 +401,7 @@
                   <pic:spPr>
                     <a:xfrm>
                       <a:off x="0" y="0"/>
-                      <a:ext cx="5731510" cy="2082800"/>
+                      <a:ext cx="5731510" cy="1622425"/>
                     </a:xfrm>
                     <a:prstGeom prst="rect">
                       <a:avLst/>
@@ -348,21 +424,63 @@
         <w:rPr>
           <w:rFonts w:ascii="Century Gothic" w:hAnsi="Century Gothic"/>
         </w:rPr>
-        <w:t xml:space="preserve">The program keeps looping until the count register x12 is equal to x10 which is hex 21 in this case. The program is no longer bound by the branch and instead continues to the next 2 instructions, resetting the counter and returning the next instruction stored in x1, 18. The f1 register x20 is changed to 3 or 11, so that now 2 lights are on after a period of roughly 1 seconds. The next PC instruction is again stored in </w:t>
+        <w:t xml:space="preserve">The program keeps looping until the count register x12 is equal to x10 which is hex </w:t>
+      </w:r>
+      <w:r>
+        <w:rPr>
+          <w:rFonts w:ascii="Century Gothic" w:hAnsi="Century Gothic"/>
+        </w:rPr>
+        <w:t>14</w:t>
+      </w:r>
+      <w:r>
+        <w:rPr>
+          <w:rFonts w:ascii="Century Gothic" w:hAnsi="Century Gothic"/>
+        </w:rPr>
+        <w:t xml:space="preserve"> in this case. The program is no longer bound by the branch and instead continues to the next 2 instructions, resetting the counter and returning </w:t>
+      </w:r>
+      <w:r>
+        <w:rPr>
+          <w:rFonts w:ascii="Century Gothic" w:hAnsi="Century Gothic"/>
+        </w:rPr>
+        <w:t xml:space="preserve">to </w:t>
+      </w:r>
+      <w:r>
+        <w:rPr>
+          <w:rFonts w:ascii="Century Gothic" w:hAnsi="Century Gothic"/>
+        </w:rPr>
+        <w:t xml:space="preserve">the next instruction stored in x1, 18. </w:t>
+      </w:r>
+      <w:r>
+        <w:rPr>
+          <w:rFonts w:ascii="Century Gothic" w:hAnsi="Century Gothic"/>
+        </w:rPr>
+        <w:t xml:space="preserve">This instruction is the SLL one, which shifts by one to the left and adds 1, </w:t>
+      </w:r>
+      <w:r>
+        <w:rPr>
+          <w:rFonts w:ascii="Century Gothic" w:hAnsi="Century Gothic"/>
+        </w:rPr>
+        <w:t xml:space="preserve">making x20 equal to 1, which means the first f1 light is now on. But since this isn’t equal to </w:t>
       </w:r>
       <w:proofErr w:type="gramStart"/>
       <w:r>
         <w:rPr>
           <w:rFonts w:ascii="Century Gothic" w:hAnsi="Century Gothic"/>
         </w:rPr>
-        <w:t>x1</w:t>
+        <w:t>FF(</w:t>
       </w:r>
       <w:proofErr w:type="gramEnd"/>
       <w:r>
         <w:rPr>
           <w:rFonts w:ascii="Century Gothic" w:hAnsi="Century Gothic"/>
         </w:rPr>
-        <w:t xml:space="preserve"> and we jump back to the counter to wait roughly 1s to turn on the next light.</w:t>
+        <w:t xml:space="preserve">11111111) or 8 lights being on, we branch back to the JAL </w:t>
+      </w:r>
+      <w:r>
+        <w:rPr>
+          <w:rFonts w:ascii="Century Gothic" w:hAnsi="Century Gothic"/>
+        </w:rPr>
+        <w:t>at address 14 and begin the 1 second count again</w:t>
       </w:r>
     </w:p>
     <w:p>
@@ -376,10 +494,10 @@
           <w:rFonts w:ascii="Century Gothic" w:hAnsi="Century Gothic"/>
         </w:rPr>
         <w:drawing>
-          <wp:inline distT="0" distB="0" distL="0" distR="0" wp14:anchorId="7B79674C" wp14:editId="3410945E">
-            <wp:extent cx="5731510" cy="2078355"/>
-            <wp:effectExtent l="0" t="0" r="2540" b="0"/>
-            <wp:docPr id="5" name="Picture 5" descr="Graphical user interface&#10;&#10;Description automatically generated"/>
+          <wp:inline distT="0" distB="0" distL="0" distR="0" wp14:anchorId="120CEDF2" wp14:editId="5A868EC5">
+            <wp:extent cx="5731510" cy="1656715"/>
+            <wp:effectExtent l="0" t="0" r="2540" b="635"/>
+            <wp:docPr id="17" name="Picture 17" descr="Graphical user interface&#10;&#10;Description automatically generated"/>
             <wp:cNvGraphicFramePr>
               <a:graphicFrameLocks xmlns:a="http://schemas.openxmlformats.org/drawingml/2006/main" noChangeAspect="1"/>
             </wp:cNvGraphicFramePr>
@@ -387,7 +505,7 @@
               <a:graphicData uri="http://schemas.openxmlformats.org/drawingml/2006/picture">
                 <pic:pic xmlns:pic="http://schemas.openxmlformats.org/drawingml/2006/picture">
                   <pic:nvPicPr>
-                    <pic:cNvPr id="5" name="Picture 5" descr="Graphical user interface&#10;&#10;Description automatically generated"/>
+                    <pic:cNvPr id="17" name="Picture 17" descr="Graphical user interface&#10;&#10;Description automatically generated"/>
                     <pic:cNvPicPr/>
                   </pic:nvPicPr>
                   <pic:blipFill>
@@ -399,7 +517,7 @@
                   <pic:spPr>
                     <a:xfrm>
                       <a:off x="0" y="0"/>
-                      <a:ext cx="5731510" cy="2078355"/>
+                      <a:ext cx="5731510" cy="1656715"/>
                     </a:xfrm>
                     <a:prstGeom prst="rect">
                       <a:avLst/>
@@ -422,20 +540,56 @@
         <w:rPr>
           <w:rFonts w:ascii="Century Gothic" w:hAnsi="Century Gothic"/>
         </w:rPr>
-        <w:t>1 second has been counted, counter resets, 3</w:t>
+        <w:t xml:space="preserve">1 second has been counted, counter resets, </w:t>
+      </w:r>
+      <w:r>
+        <w:rPr>
+          <w:rFonts w:ascii="Century Gothic" w:hAnsi="Century Gothic"/>
+        </w:rPr>
+        <w:t>jump back to address 18</w:t>
+      </w:r>
+      <w:r>
+        <w:rPr>
+          <w:rFonts w:ascii="Century Gothic" w:hAnsi="Century Gothic"/>
+        </w:rPr>
+        <w:t>, another shift and add 1, 2</w:t>
       </w:r>
       <w:r>
         <w:rPr>
           <w:rFonts w:ascii="Century Gothic" w:hAnsi="Century Gothic"/>
           <w:vertAlign w:val="superscript"/>
         </w:rPr>
-        <w:t>rd</w:t>
-      </w:r>
-      <w:r>
-        <w:rPr>
-          <w:rFonts w:ascii="Century Gothic" w:hAnsi="Century Gothic"/>
-        </w:rPr>
-        <w:t xml:space="preserve"> f1 light turns on (111), next address stored in x1, 28</w:t>
+        <w:t>nd</w:t>
+      </w:r>
+      <w:r>
+        <w:rPr>
+          <w:rFonts w:ascii="Century Gothic" w:hAnsi="Century Gothic"/>
+        </w:rPr>
+        <w:t xml:space="preserve"> f1 light turns on (</w:t>
+      </w:r>
+      <w:r>
+        <w:rPr>
+          <w:rFonts w:ascii="Century Gothic" w:hAnsi="Century Gothic"/>
+        </w:rPr>
+        <w:t>x20=</w:t>
+      </w:r>
+      <w:r>
+        <w:rPr>
+          <w:rFonts w:ascii="Century Gothic" w:hAnsi="Century Gothic"/>
+        </w:rPr>
+        <w:t xml:space="preserve">11), </w:t>
+      </w:r>
+      <w:r>
+        <w:rPr>
+          <w:rFonts w:ascii="Century Gothic" w:hAnsi="Century Gothic"/>
+        </w:rPr>
+        <w:t xml:space="preserve">branch back to jump and </w:t>
+      </w:r>
+      <w:r>
+        <w:rPr>
+          <w:rFonts w:ascii="Century Gothic" w:hAnsi="Century Gothic"/>
+        </w:rPr>
+        <w:t>next address (18) stored in x1.</w:t>
       </w:r>
     </w:p>
     <w:p>
@@ -449,10 +603,10 @@
           <w:rFonts w:ascii="Century Gothic" w:hAnsi="Century Gothic"/>
         </w:rPr>
         <w:drawing>
-          <wp:inline distT="0" distB="0" distL="0" distR="0" wp14:anchorId="70CC080F" wp14:editId="700B6078">
-            <wp:extent cx="5731510" cy="2099310"/>
+          <wp:inline distT="0" distB="0" distL="0" distR="0" wp14:anchorId="5A5E5C2C" wp14:editId="1AE020FB">
+            <wp:extent cx="5731510" cy="1619250"/>
             <wp:effectExtent l="0" t="0" r="2540" b="0"/>
-            <wp:docPr id="6" name="Picture 6" descr="Graphical user interface&#10;&#10;Description automatically generated"/>
+            <wp:docPr id="18" name="Picture 18" descr="Graphical user interface&#10;&#10;Description automatically generated"/>
             <wp:cNvGraphicFramePr>
               <a:graphicFrameLocks xmlns:a="http://schemas.openxmlformats.org/drawingml/2006/main" noChangeAspect="1"/>
             </wp:cNvGraphicFramePr>
@@ -460,7 +614,7 @@
               <a:graphicData uri="http://schemas.openxmlformats.org/drawingml/2006/picture">
                 <pic:pic xmlns:pic="http://schemas.openxmlformats.org/drawingml/2006/picture">
                   <pic:nvPicPr>
-                    <pic:cNvPr id="6" name="Picture 6" descr="Graphical user interface&#10;&#10;Description automatically generated"/>
+                    <pic:cNvPr id="18" name="Picture 18" descr="Graphical user interface&#10;&#10;Description automatically generated"/>
                     <pic:cNvPicPr/>
                   </pic:nvPicPr>
                   <pic:blipFill>
@@ -472,7 +626,7 @@
                   <pic:spPr>
                     <a:xfrm>
                       <a:off x="0" y="0"/>
-                      <a:ext cx="5731510" cy="2099310"/>
+                      <a:ext cx="5731510" cy="1619250"/>
                     </a:xfrm>
                     <a:prstGeom prst="rect">
                       <a:avLst/>
@@ -495,44 +649,32 @@
         <w:rPr>
           <w:rFonts w:ascii="Century Gothic" w:hAnsi="Century Gothic"/>
         </w:rPr>
-        <w:t xml:space="preserve">1 second has been counted, counter resets, </w:t>
-      </w:r>
-      <w:r>
-        <w:rPr>
-          <w:rFonts w:ascii="Century Gothic" w:hAnsi="Century Gothic"/>
-        </w:rPr>
-        <w:t>4</w:t>
+        <w:t>1 second has been counted, counter resets,</w:t>
+      </w:r>
+      <w:r>
+        <w:rPr>
+          <w:rFonts w:ascii="Century Gothic" w:hAnsi="Century Gothic"/>
+        </w:rPr>
+        <w:t xml:space="preserve"> jump back to shift left instruction, 3</w:t>
       </w:r>
       <w:r>
         <w:rPr>
           <w:rFonts w:ascii="Century Gothic" w:hAnsi="Century Gothic"/>
           <w:vertAlign w:val="superscript"/>
         </w:rPr>
-        <w:t>th</w:t>
-      </w:r>
-      <w:r>
-        <w:rPr>
-          <w:rFonts w:ascii="Century Gothic" w:hAnsi="Century Gothic"/>
-        </w:rPr>
-        <w:t xml:space="preserve"> f1 light turns on (111</w:t>
-      </w:r>
-      <w:r>
-        <w:rPr>
-          <w:rFonts w:ascii="Century Gothic" w:hAnsi="Century Gothic"/>
-        </w:rPr>
-        <w:t>1</w:t>
-      </w:r>
-      <w:r>
-        <w:rPr>
-          <w:rFonts w:ascii="Century Gothic" w:hAnsi="Century Gothic"/>
-        </w:rPr>
-        <w:t xml:space="preserve">), next address stored in x1, </w:t>
-      </w:r>
-      <w:r>
-        <w:rPr>
-          <w:rFonts w:ascii="Century Gothic" w:hAnsi="Century Gothic"/>
-        </w:rPr>
-        <w:t>30</w:t>
+        <w:t>rd</w:t>
+      </w:r>
+      <w:r>
+        <w:rPr>
+          <w:rFonts w:ascii="Century Gothic" w:hAnsi="Century Gothic"/>
+        </w:rPr>
+        <w:t xml:space="preserve"> f1 light turns on (x20=111), </w:t>
+      </w:r>
+      <w:r>
+        <w:rPr>
+          <w:rFonts w:ascii="Century Gothic" w:hAnsi="Century Gothic"/>
+        </w:rPr>
+        <w:t>branch back to jump and next address (18) stored in x1.</w:t>
       </w:r>
     </w:p>
     <w:p>
@@ -547,10 +689,10 @@
         </w:rPr>
         <w:lastRenderedPageBreak/>
         <w:drawing>
-          <wp:inline distT="0" distB="0" distL="0" distR="0" wp14:anchorId="4AE46CD6" wp14:editId="569A23DE">
-            <wp:extent cx="5731510" cy="2105660"/>
-            <wp:effectExtent l="0" t="0" r="2540" b="8890"/>
-            <wp:docPr id="7" name="Picture 7" descr="Graphical user interface&#10;&#10;Description automatically generated"/>
+          <wp:inline distT="0" distB="0" distL="0" distR="0" wp14:anchorId="157ADF1D" wp14:editId="58BEAA38">
+            <wp:extent cx="5731510" cy="1642745"/>
+            <wp:effectExtent l="0" t="0" r="2540" b="0"/>
+            <wp:docPr id="19" name="Picture 19" descr="Graphical user interface&#10;&#10;Description automatically generated"/>
             <wp:cNvGraphicFramePr>
               <a:graphicFrameLocks xmlns:a="http://schemas.openxmlformats.org/drawingml/2006/main" noChangeAspect="1"/>
             </wp:cNvGraphicFramePr>
@@ -558,7 +700,7 @@
               <a:graphicData uri="http://schemas.openxmlformats.org/drawingml/2006/picture">
                 <pic:pic xmlns:pic="http://schemas.openxmlformats.org/drawingml/2006/picture">
                   <pic:nvPicPr>
-                    <pic:cNvPr id="7" name="Picture 7" descr="Graphical user interface&#10;&#10;Description automatically generated"/>
+                    <pic:cNvPr id="19" name="Picture 19" descr="Graphical user interface&#10;&#10;Description automatically generated"/>
                     <pic:cNvPicPr/>
                   </pic:nvPicPr>
                   <pic:blipFill>
@@ -570,7 +712,7 @@
                   <pic:spPr>
                     <a:xfrm>
                       <a:off x="0" y="0"/>
-                      <a:ext cx="5731510" cy="2105660"/>
+                      <a:ext cx="5731510" cy="1642745"/>
                     </a:xfrm>
                     <a:prstGeom prst="rect">
                       <a:avLst/>
@@ -593,13 +735,19 @@
         <w:rPr>
           <w:rFonts w:ascii="Century Gothic" w:hAnsi="Century Gothic"/>
         </w:rPr>
-        <w:t xml:space="preserve">1 second has been counted, counter resets, </w:t>
-      </w:r>
-      <w:r>
-        <w:rPr>
-          <w:rFonts w:ascii="Century Gothic" w:hAnsi="Century Gothic"/>
-        </w:rPr>
-        <w:t>5</w:t>
+        <w:t>1 second has been counted, counter resets,</w:t>
+      </w:r>
+      <w:r>
+        <w:rPr>
+          <w:rFonts w:ascii="Century Gothic" w:hAnsi="Century Gothic"/>
+        </w:rPr>
+        <w:t xml:space="preserve"> jump back to shift left instruction, </w:t>
+      </w:r>
+      <w:r>
+        <w:rPr>
+          <w:rFonts w:ascii="Century Gothic" w:hAnsi="Century Gothic"/>
+        </w:rPr>
+        <w:t>4</w:t>
       </w:r>
       <w:r>
         <w:rPr>
@@ -612,25 +760,19 @@
         <w:rPr>
           <w:rFonts w:ascii="Century Gothic" w:hAnsi="Century Gothic"/>
         </w:rPr>
-        <w:t xml:space="preserve"> f1 light turns on (11</w:t>
-      </w:r>
-      <w:r>
-        <w:rPr>
-          <w:rFonts w:ascii="Century Gothic" w:hAnsi="Century Gothic"/>
-        </w:rPr>
-        <w:t>11</w:t>
-      </w:r>
-      <w:r>
-        <w:rPr>
-          <w:rFonts w:ascii="Century Gothic" w:hAnsi="Century Gothic"/>
-        </w:rPr>
-        <w:t xml:space="preserve">1), next address stored in x1, </w:t>
-      </w:r>
-      <w:r>
-        <w:rPr>
-          <w:rFonts w:ascii="Century Gothic" w:hAnsi="Century Gothic"/>
-        </w:rPr>
-        <w:t>38</w:t>
+        <w:t xml:space="preserve"> f1 light turns on (x20=11</w:t>
+      </w:r>
+      <w:r>
+        <w:rPr>
+          <w:rFonts w:ascii="Century Gothic" w:hAnsi="Century Gothic"/>
+        </w:rPr>
+        <w:t>1</w:t>
+      </w:r>
+      <w:r>
+        <w:rPr>
+          <w:rFonts w:ascii="Century Gothic" w:hAnsi="Century Gothic"/>
+        </w:rPr>
+        <w:t>1), branch back to jump and next address (18) stored in x1.</w:t>
       </w:r>
     </w:p>
     <w:p>
@@ -644,10 +786,10 @@
           <w:rFonts w:ascii="Century Gothic" w:hAnsi="Century Gothic"/>
         </w:rPr>
         <w:drawing>
-          <wp:inline distT="0" distB="0" distL="0" distR="0" wp14:anchorId="68D1F83E" wp14:editId="72515721">
-            <wp:extent cx="5731510" cy="2098675"/>
-            <wp:effectExtent l="0" t="0" r="2540" b="0"/>
-            <wp:docPr id="8" name="Picture 8" descr="Graphical user interface&#10;&#10;Description automatically generated"/>
+          <wp:inline distT="0" distB="0" distL="0" distR="0" wp14:anchorId="2157B60C" wp14:editId="3C52AE33">
+            <wp:extent cx="5731510" cy="1611630"/>
+            <wp:effectExtent l="0" t="0" r="2540" b="7620"/>
+            <wp:docPr id="20" name="Picture 20" descr="Graphical user interface&#10;&#10;Description automatically generated"/>
             <wp:cNvGraphicFramePr>
               <a:graphicFrameLocks xmlns:a="http://schemas.openxmlformats.org/drawingml/2006/main" noChangeAspect="1"/>
             </wp:cNvGraphicFramePr>
@@ -655,7 +797,7 @@
               <a:graphicData uri="http://schemas.openxmlformats.org/drawingml/2006/picture">
                 <pic:pic xmlns:pic="http://schemas.openxmlformats.org/drawingml/2006/picture">
                   <pic:nvPicPr>
-                    <pic:cNvPr id="8" name="Picture 8" descr="Graphical user interface&#10;&#10;Description automatically generated"/>
+                    <pic:cNvPr id="20" name="Picture 20" descr="Graphical user interface&#10;&#10;Description automatically generated"/>
                     <pic:cNvPicPr/>
                   </pic:nvPicPr>
                   <pic:blipFill>
@@ -667,7 +809,7 @@
                   <pic:spPr>
                     <a:xfrm>
                       <a:off x="0" y="0"/>
-                      <a:ext cx="5731510" cy="2098675"/>
+                      <a:ext cx="5731510" cy="1611630"/>
                     </a:xfrm>
                     <a:prstGeom prst="rect">
                       <a:avLst/>
@@ -690,13 +832,19 @@
         <w:rPr>
           <w:rFonts w:ascii="Century Gothic" w:hAnsi="Century Gothic"/>
         </w:rPr>
-        <w:t xml:space="preserve">1 second has been counted, counter resets, </w:t>
-      </w:r>
-      <w:r>
-        <w:rPr>
-          <w:rFonts w:ascii="Century Gothic" w:hAnsi="Century Gothic"/>
-        </w:rPr>
-        <w:t>6</w:t>
+        <w:t>1 second has been counted, counter resets,</w:t>
+      </w:r>
+      <w:r>
+        <w:rPr>
+          <w:rFonts w:ascii="Century Gothic" w:hAnsi="Century Gothic"/>
+        </w:rPr>
+        <w:t xml:space="preserve"> jump back to shift left instruction, </w:t>
+      </w:r>
+      <w:r>
+        <w:rPr>
+          <w:rFonts w:ascii="Century Gothic" w:hAnsi="Century Gothic"/>
+        </w:rPr>
+        <w:t>5</w:t>
       </w:r>
       <w:r>
         <w:rPr>
@@ -709,25 +857,19 @@
         <w:rPr>
           <w:rFonts w:ascii="Century Gothic" w:hAnsi="Century Gothic"/>
         </w:rPr>
-        <w:t xml:space="preserve"> f1 light turns on (1</w:t>
-      </w:r>
-      <w:r>
-        <w:rPr>
-          <w:rFonts w:ascii="Century Gothic" w:hAnsi="Century Gothic"/>
-        </w:rPr>
-        <w:t>111</w:t>
-      </w:r>
-      <w:r>
-        <w:rPr>
-          <w:rFonts w:ascii="Century Gothic" w:hAnsi="Century Gothic"/>
-        </w:rPr>
-        <w:t xml:space="preserve">11), next address stored in x1, </w:t>
-      </w:r>
-      <w:r>
-        <w:rPr>
-          <w:rFonts w:ascii="Century Gothic" w:hAnsi="Century Gothic"/>
-        </w:rPr>
-        <w:t>40</w:t>
+        <w:t xml:space="preserve"> f1 light turns on (x20=1</w:t>
+      </w:r>
+      <w:r>
+        <w:rPr>
+          <w:rFonts w:ascii="Century Gothic" w:hAnsi="Century Gothic"/>
+        </w:rPr>
+        <w:t>11</w:t>
+      </w:r>
+      <w:r>
+        <w:rPr>
+          <w:rFonts w:ascii="Century Gothic" w:hAnsi="Century Gothic"/>
+        </w:rPr>
+        <w:t>11), branch back to jump and next address (18) stored in x1.</w:t>
       </w:r>
     </w:p>
     <w:p>
@@ -741,10 +883,10 @@
           <w:rFonts w:ascii="Century Gothic" w:hAnsi="Century Gothic"/>
         </w:rPr>
         <w:drawing>
-          <wp:inline distT="0" distB="0" distL="0" distR="0" wp14:anchorId="0EEA419E" wp14:editId="03213D33">
-            <wp:extent cx="5731510" cy="2113280"/>
-            <wp:effectExtent l="0" t="0" r="2540" b="1270"/>
-            <wp:docPr id="9" name="Picture 9" descr="Graphical user interface, timeline&#10;&#10;Description automatically generated"/>
+          <wp:inline distT="0" distB="0" distL="0" distR="0" wp14:anchorId="288A472D" wp14:editId="20A44F1E">
+            <wp:extent cx="5731510" cy="1621155"/>
+            <wp:effectExtent l="0" t="0" r="2540" b="0"/>
+            <wp:docPr id="21" name="Picture 21" descr="Graphical user interface&#10;&#10;Description automatically generated"/>
             <wp:cNvGraphicFramePr>
               <a:graphicFrameLocks xmlns:a="http://schemas.openxmlformats.org/drawingml/2006/main" noChangeAspect="1"/>
             </wp:cNvGraphicFramePr>
@@ -752,7 +894,7 @@
               <a:graphicData uri="http://schemas.openxmlformats.org/drawingml/2006/picture">
                 <pic:pic xmlns:pic="http://schemas.openxmlformats.org/drawingml/2006/picture">
                   <pic:nvPicPr>
-                    <pic:cNvPr id="9" name="Picture 9" descr="Graphical user interface, timeline&#10;&#10;Description automatically generated"/>
+                    <pic:cNvPr id="21" name="Picture 21" descr="Graphical user interface&#10;&#10;Description automatically generated"/>
                     <pic:cNvPicPr/>
                   </pic:nvPicPr>
                   <pic:blipFill>
@@ -764,7 +906,7 @@
                   <pic:spPr>
                     <a:xfrm>
                       <a:off x="0" y="0"/>
-                      <a:ext cx="5731510" cy="2113280"/>
+                      <a:ext cx="5731510" cy="1621155"/>
                     </a:xfrm>
                     <a:prstGeom prst="rect">
                       <a:avLst/>
@@ -787,13 +929,19 @@
         <w:rPr>
           <w:rFonts w:ascii="Century Gothic" w:hAnsi="Century Gothic"/>
         </w:rPr>
-        <w:t xml:space="preserve">1 second has been counted, counter resets, </w:t>
-      </w:r>
-      <w:r>
-        <w:rPr>
-          <w:rFonts w:ascii="Century Gothic" w:hAnsi="Century Gothic"/>
-        </w:rPr>
-        <w:t>7</w:t>
+        <w:t>1 second has been counted, counter resets,</w:t>
+      </w:r>
+      <w:r>
+        <w:rPr>
+          <w:rFonts w:ascii="Century Gothic" w:hAnsi="Century Gothic"/>
+        </w:rPr>
+        <w:t xml:space="preserve"> jump back to shift left instruction, </w:t>
+      </w:r>
+      <w:r>
+        <w:rPr>
+          <w:rFonts w:ascii="Century Gothic" w:hAnsi="Century Gothic"/>
+        </w:rPr>
+        <w:t>6</w:t>
       </w:r>
       <w:r>
         <w:rPr>
@@ -806,43 +954,36 @@
         <w:rPr>
           <w:rFonts w:ascii="Century Gothic" w:hAnsi="Century Gothic"/>
         </w:rPr>
-        <w:t xml:space="preserve"> f1 light turns on (11</w:t>
-      </w:r>
-      <w:r>
-        <w:rPr>
-          <w:rFonts w:ascii="Century Gothic" w:hAnsi="Century Gothic"/>
-        </w:rPr>
-        <w:t>1111</w:t>
-      </w:r>
-      <w:r>
-        <w:rPr>
-          <w:rFonts w:ascii="Century Gothic" w:hAnsi="Century Gothic"/>
-        </w:rPr>
-        <w:t xml:space="preserve">1), next address stored in x1, </w:t>
-      </w:r>
-      <w:r>
-        <w:rPr>
-          <w:rFonts w:ascii="Century Gothic" w:hAnsi="Century Gothic"/>
-        </w:rPr>
-        <w:t>48</w:t>
-      </w:r>
-    </w:p>
-    <w:p>
-      <w:pPr>
-        <w:rPr>
-          <w:rFonts w:ascii="Century Gothic" w:hAnsi="Century Gothic"/>
-        </w:rPr>
-      </w:pPr>
-      <w:r>
-        <w:rPr>
-          <w:rFonts w:ascii="Century Gothic" w:hAnsi="Century Gothic"/>
-        </w:rPr>
-        <w:lastRenderedPageBreak/>
+        <w:t xml:space="preserve"> f1 light turns on (x20=11</w:t>
+      </w:r>
+      <w:r>
+        <w:rPr>
+          <w:rFonts w:ascii="Century Gothic" w:hAnsi="Century Gothic"/>
+        </w:rPr>
+        <w:t>111</w:t>
+      </w:r>
+      <w:r>
+        <w:rPr>
+          <w:rFonts w:ascii="Century Gothic" w:hAnsi="Century Gothic"/>
+        </w:rPr>
+        <w:t>1), branch back to jump and next address (18) stored in x1.</w:t>
+      </w:r>
+    </w:p>
+    <w:p>
+      <w:pPr>
+        <w:rPr>
+          <w:rFonts w:ascii="Century Gothic" w:hAnsi="Century Gothic"/>
+        </w:rPr>
+      </w:pPr>
+      <w:r>
+        <w:rPr>
+          <w:rFonts w:ascii="Century Gothic" w:hAnsi="Century Gothic"/>
+        </w:rPr>
         <w:drawing>
-          <wp:inline distT="0" distB="0" distL="0" distR="0" wp14:anchorId="41AA616E" wp14:editId="4E5410F1">
-            <wp:extent cx="5731510" cy="2084705"/>
-            <wp:effectExtent l="0" t="0" r="2540" b="0"/>
-            <wp:docPr id="10" name="Picture 10" descr="Graphical user interface&#10;&#10;Description automatically generated"/>
+          <wp:inline distT="0" distB="0" distL="0" distR="0" wp14:anchorId="185A2494" wp14:editId="3608130C">
+            <wp:extent cx="5731510" cy="1612900"/>
+            <wp:effectExtent l="0" t="0" r="2540" b="6350"/>
+            <wp:docPr id="22" name="Picture 22" descr="Graphical user interface&#10;&#10;Description automatically generated"/>
             <wp:cNvGraphicFramePr>
               <a:graphicFrameLocks xmlns:a="http://schemas.openxmlformats.org/drawingml/2006/main" noChangeAspect="1"/>
             </wp:cNvGraphicFramePr>
@@ -850,7 +991,7 @@
               <a:graphicData uri="http://schemas.openxmlformats.org/drawingml/2006/picture">
                 <pic:pic xmlns:pic="http://schemas.openxmlformats.org/drawingml/2006/picture">
                   <pic:nvPicPr>
-                    <pic:cNvPr id="10" name="Picture 10" descr="Graphical user interface&#10;&#10;Description automatically generated"/>
+                    <pic:cNvPr id="22" name="Picture 22" descr="Graphical user interface&#10;&#10;Description automatically generated"/>
                     <pic:cNvPicPr/>
                   </pic:nvPicPr>
                   <pic:blipFill>
@@ -862,7 +1003,7 @@
                   <pic:spPr>
                     <a:xfrm>
                       <a:off x="0" y="0"/>
-                      <a:ext cx="5731510" cy="2084705"/>
+                      <a:ext cx="5731510" cy="1612900"/>
                     </a:xfrm>
                     <a:prstGeom prst="rect">
                       <a:avLst/>
@@ -885,13 +1026,19 @@
         <w:rPr>
           <w:rFonts w:ascii="Century Gothic" w:hAnsi="Century Gothic"/>
         </w:rPr>
-        <w:t xml:space="preserve">1 second has been counted, counter resets, </w:t>
-      </w:r>
-      <w:r>
-        <w:rPr>
-          <w:rFonts w:ascii="Century Gothic" w:hAnsi="Century Gothic"/>
-        </w:rPr>
-        <w:t>8</w:t>
+        <w:t>1 second has been counted, counter resets,</w:t>
+      </w:r>
+      <w:r>
+        <w:rPr>
+          <w:rFonts w:ascii="Century Gothic" w:hAnsi="Century Gothic"/>
+        </w:rPr>
+        <w:t xml:space="preserve"> jump back to shift left instruction, </w:t>
+      </w:r>
+      <w:r>
+        <w:rPr>
+          <w:rFonts w:ascii="Century Gothic" w:hAnsi="Century Gothic"/>
+        </w:rPr>
+        <w:t>7</w:t>
       </w:r>
       <w:r>
         <w:rPr>
@@ -904,42 +1051,37 @@
         <w:rPr>
           <w:rFonts w:ascii="Century Gothic" w:hAnsi="Century Gothic"/>
         </w:rPr>
-        <w:t xml:space="preserve"> f1 light turns on (111</w:t>
-      </w:r>
-      <w:r>
-        <w:rPr>
-          <w:rFonts w:ascii="Century Gothic" w:hAnsi="Century Gothic"/>
-        </w:rPr>
-        <w:t>11111</w:t>
-      </w:r>
-      <w:r>
-        <w:rPr>
-          <w:rFonts w:ascii="Century Gothic" w:hAnsi="Century Gothic"/>
-        </w:rPr>
-        <w:t xml:space="preserve">), next address stored in x1, </w:t>
-      </w:r>
-      <w:r>
-        <w:rPr>
-          <w:rFonts w:ascii="Century Gothic" w:hAnsi="Century Gothic"/>
-        </w:rPr>
-        <w:t>50</w:t>
-      </w:r>
-    </w:p>
-    <w:p>
-      <w:pPr>
-        <w:rPr>
-          <w:rFonts w:ascii="Century Gothic" w:hAnsi="Century Gothic"/>
-        </w:rPr>
-      </w:pPr>
-      <w:r>
-        <w:rPr>
-          <w:rFonts w:ascii="Century Gothic" w:hAnsi="Century Gothic"/>
-        </w:rPr>
+        <w:t xml:space="preserve"> f1 light turns on (x20=11</w:t>
+      </w:r>
+      <w:r>
+        <w:rPr>
+          <w:rFonts w:ascii="Century Gothic" w:hAnsi="Century Gothic"/>
+        </w:rPr>
+        <w:t>1111</w:t>
+      </w:r>
+      <w:r>
+        <w:rPr>
+          <w:rFonts w:ascii="Century Gothic" w:hAnsi="Century Gothic"/>
+        </w:rPr>
+        <w:t>1), branch back to jump and next address (18) stored in x1.</w:t>
+      </w:r>
+    </w:p>
+    <w:p>
+      <w:pPr>
+        <w:rPr>
+          <w:rFonts w:ascii="Century Gothic" w:hAnsi="Century Gothic"/>
+        </w:rPr>
+      </w:pPr>
+      <w:r>
+        <w:rPr>
+          <w:rFonts w:ascii="Century Gothic" w:hAnsi="Century Gothic"/>
+        </w:rPr>
+        <w:lastRenderedPageBreak/>
         <w:drawing>
-          <wp:inline distT="0" distB="0" distL="0" distR="0" wp14:anchorId="06191E5E" wp14:editId="47A760D7">
-            <wp:extent cx="5731510" cy="2090420"/>
-            <wp:effectExtent l="0" t="0" r="2540" b="5080"/>
-            <wp:docPr id="11" name="Picture 11" descr="Graphical user interface&#10;&#10;Description automatically generated"/>
+          <wp:inline distT="0" distB="0" distL="0" distR="0" wp14:anchorId="186BE992" wp14:editId="37F39E5A">
+            <wp:extent cx="5731510" cy="1628775"/>
+            <wp:effectExtent l="0" t="0" r="2540" b="9525"/>
+            <wp:docPr id="23" name="Picture 23"/>
             <wp:cNvGraphicFramePr>
               <a:graphicFrameLocks xmlns:a="http://schemas.openxmlformats.org/drawingml/2006/main" noChangeAspect="1"/>
             </wp:cNvGraphicFramePr>
@@ -947,7 +1089,7 @@
               <a:graphicData uri="http://schemas.openxmlformats.org/drawingml/2006/picture">
                 <pic:pic xmlns:pic="http://schemas.openxmlformats.org/drawingml/2006/picture">
                   <pic:nvPicPr>
-                    <pic:cNvPr id="11" name="Picture 11" descr="Graphical user interface&#10;&#10;Description automatically generated"/>
+                    <pic:cNvPr id="1" name=""/>
                     <pic:cNvPicPr/>
                   </pic:nvPicPr>
                   <pic:blipFill>
@@ -959,7 +1101,7 @@
                   <pic:spPr>
                     <a:xfrm>
                       <a:off x="0" y="0"/>
-                      <a:ext cx="5731510" cy="2090420"/>
+                      <a:ext cx="5731510" cy="1628775"/>
                     </a:xfrm>
                     <a:prstGeom prst="rect">
                       <a:avLst/>
@@ -982,83 +1124,79 @@
         <w:rPr>
           <w:rFonts w:ascii="Century Gothic" w:hAnsi="Century Gothic"/>
         </w:rPr>
-        <w:t>1 second has been counted, counter resets</w:t>
-      </w:r>
-      <w:r>
-        <w:rPr>
-          <w:rFonts w:ascii="Century Gothic" w:hAnsi="Century Gothic"/>
-        </w:rPr>
-        <w:t xml:space="preserve"> and all lights are turned off. The program starts repeating again.</w:t>
-      </w:r>
-    </w:p>
-    <w:p>
-      <w:pPr>
-        <w:rPr>
-          <w:rFonts w:ascii="Century Gothic" w:hAnsi="Century Gothic"/>
-        </w:rPr>
-      </w:pPr>
-    </w:p>
-    <w:p>
-      <w:pPr>
-        <w:rPr>
-          <w:rFonts w:ascii="Century Gothic" w:hAnsi="Century Gothic"/>
-        </w:rPr>
-      </w:pPr>
-      <w:r>
-        <w:rPr>
-          <w:rFonts w:ascii="Century Gothic" w:hAnsi="Century Gothic"/>
-        </w:rPr>
-        <w:t>As you can see, the entire f1 light sequence is passed through with this assembly code implementation and with our single-cycle RISCV processor. This test is only for the F1 light sequence and not the reference program.</w:t>
-      </w:r>
-    </w:p>
-    <w:p>
-      <w:pPr>
-        <w:rPr>
-          <w:rFonts w:ascii="Century Gothic" w:hAnsi="Century Gothic"/>
-        </w:rPr>
-      </w:pPr>
-    </w:p>
-    <w:p>
-      <w:pPr>
-        <w:rPr>
-          <w:rFonts w:ascii="Century Gothic" w:hAnsi="Century Gothic"/>
-        </w:rPr>
-      </w:pPr>
-    </w:p>
-    <w:p>
-      <w:pPr>
-        <w:rPr>
-          <w:rFonts w:ascii="Century Gothic" w:hAnsi="Century Gothic"/>
-        </w:rPr>
-      </w:pPr>
-    </w:p>
-    <w:p>
-      <w:pPr>
-        <w:tabs>
-          <w:tab w:val="left" w:pos="3624"/>
-        </w:tabs>
-        <w:rPr>
-          <w:rFonts w:ascii="Century Gothic" w:hAnsi="Century Gothic"/>
-        </w:rPr>
-      </w:pPr>
-      <w:r>
-        <w:rPr>
-          <w:rFonts w:ascii="Century Gothic" w:hAnsi="Century Gothic"/>
-        </w:rPr>
-        <w:lastRenderedPageBreak/>
+        <w:t>1 second has been counted, counter resets,</w:t>
+      </w:r>
+      <w:r>
+        <w:rPr>
+          <w:rFonts w:ascii="Century Gothic" w:hAnsi="Century Gothic"/>
+        </w:rPr>
+        <w:t xml:space="preserve"> jump back to shift left instruction, </w:t>
+      </w:r>
+      <w:r>
+        <w:rPr>
+          <w:rFonts w:ascii="Century Gothic" w:hAnsi="Century Gothic"/>
+        </w:rPr>
+        <w:t>8</w:t>
+      </w:r>
+      <w:r>
+        <w:rPr>
+          <w:rFonts w:ascii="Century Gothic" w:hAnsi="Century Gothic"/>
+          <w:vertAlign w:val="superscript"/>
+        </w:rPr>
+        <w:t>th</w:t>
+      </w:r>
+      <w:r>
+        <w:rPr>
+          <w:rFonts w:ascii="Century Gothic" w:hAnsi="Century Gothic"/>
+        </w:rPr>
+        <w:t xml:space="preserve"> f1 light turns on (x20=11</w:t>
+      </w:r>
+      <w:r>
+        <w:rPr>
+          <w:rFonts w:ascii="Century Gothic" w:hAnsi="Century Gothic"/>
+        </w:rPr>
+        <w:t>11111</w:t>
+      </w:r>
+      <w:r>
+        <w:rPr>
+          <w:rFonts w:ascii="Century Gothic" w:hAnsi="Century Gothic"/>
+        </w:rPr>
+        <w:t>1), branch back to jump and next address (18) stored in x1.</w:t>
+      </w:r>
+      <w:r>
+        <w:rPr>
+          <w:rFonts w:ascii="Century Gothic" w:hAnsi="Century Gothic"/>
+        </w:rPr>
+        <w:t xml:space="preserve"> Also in this case, x20 is now equal to x13 (FF) so we don’t branch again and instead move to the next instruction, which </w:t>
+      </w:r>
+      <w:r>
+        <w:rPr>
+          <w:rFonts w:ascii="Century Gothic" w:hAnsi="Century Gothic"/>
+        </w:rPr>
+        <w:t>counts 1 more second before terminating the lights. This time, the JAL stores the address 24 in x1 rather than 18 it has done the last 8 times</w:t>
+      </w:r>
+      <w:r>
+        <w:rPr>
+          <w:rFonts w:ascii="Century Gothic" w:hAnsi="Century Gothic"/>
+        </w:rPr>
+        <w:t>.</w:t>
+      </w:r>
+    </w:p>
+    <w:p>
+      <w:pPr>
+        <w:rPr>
+          <w:rFonts w:ascii="Century Gothic" w:hAnsi="Century Gothic"/>
+        </w:rPr>
+      </w:pPr>
+      <w:r>
+        <w:rPr>
+          <w:rFonts w:ascii="Century Gothic" w:hAnsi="Century Gothic"/>
+        </w:rPr>
         <w:drawing>
-          <wp:anchor distT="0" distB="0" distL="114300" distR="114300" simplePos="0" relativeHeight="251660288" behindDoc="0" locked="0" layoutInCell="1" allowOverlap="1" wp14:anchorId="14A570E8" wp14:editId="48A8E0C0">
-            <wp:simplePos x="0" y="0"/>
-            <wp:positionH relativeFrom="column">
-              <wp:posOffset>3596640</wp:posOffset>
-            </wp:positionH>
-            <wp:positionV relativeFrom="paragraph">
-              <wp:posOffset>421005</wp:posOffset>
-            </wp:positionV>
-            <wp:extent cx="1158240" cy="4686300"/>
-            <wp:effectExtent l="0" t="0" r="3810" b="0"/>
-            <wp:wrapSquare wrapText="bothSides"/>
-            <wp:docPr id="13" name="Picture 13" descr="A picture containing graphical user interface&#10;&#10;Description automatically generated"/>
+          <wp:inline distT="0" distB="0" distL="0" distR="0" wp14:anchorId="41D0DB90" wp14:editId="1BF76636">
+            <wp:extent cx="5731510" cy="1609725"/>
+            <wp:effectExtent l="0" t="0" r="2540" b="9525"/>
+            <wp:docPr id="24" name="Picture 24" descr="Graphical user interface&#10;&#10;Description automatically generated"/>
             <wp:cNvGraphicFramePr>
               <a:graphicFrameLocks xmlns:a="http://schemas.openxmlformats.org/drawingml/2006/main" noChangeAspect="1"/>
             </wp:cNvGraphicFramePr>
@@ -1066,17 +1204,11 @@
               <a:graphicData uri="http://schemas.openxmlformats.org/drawingml/2006/picture">
                 <pic:pic xmlns:pic="http://schemas.openxmlformats.org/drawingml/2006/picture">
                   <pic:nvPicPr>
-                    <pic:cNvPr id="13" name="Picture 13" descr="A picture containing graphical user interface&#10;&#10;Description automatically generated"/>
+                    <pic:cNvPr id="24" name="Picture 24" descr="Graphical user interface&#10;&#10;Description automatically generated"/>
                     <pic:cNvPicPr/>
                   </pic:nvPicPr>
                   <pic:blipFill>
-                    <a:blip r:embed="rId16">
-                      <a:extLst>
-                        <a:ext uri="{28A0092B-C50C-407E-A947-70E740481C1C}">
-                          <a14:useLocalDpi xmlns:a14="http://schemas.microsoft.com/office/drawing/2010/main" val="0"/>
-                        </a:ext>
-                      </a:extLst>
-                    </a:blip>
+                    <a:blip r:embed="rId16"/>
                     <a:stretch>
                       <a:fillRect/>
                     </a:stretch>
@@ -1084,7 +1216,7 @@
                   <pic:spPr>
                     <a:xfrm>
                       <a:off x="0" y="0"/>
-                      <a:ext cx="1158240" cy="4686300"/>
+                      <a:ext cx="5731510" cy="1609725"/>
                     </a:xfrm>
                     <a:prstGeom prst="rect">
                       <a:avLst/>
@@ -1093,32 +1225,137 @@
                 </pic:pic>
               </a:graphicData>
             </a:graphic>
-            <wp14:sizeRelH relativeFrom="page">
-              <wp14:pctWidth>0</wp14:pctWidth>
-            </wp14:sizeRelH>
-            <wp14:sizeRelV relativeFrom="page">
-              <wp14:pctHeight>0</wp14:pctHeight>
-            </wp14:sizeRelV>
-          </wp:anchor>
+          </wp:inline>
         </w:drawing>
       </w:r>
-      <w:r>
-        <w:rPr>
-          <w:rFonts w:ascii="Century Gothic" w:hAnsi="Century Gothic"/>
-        </w:rPr>
+    </w:p>
+    <w:p>
+      <w:pPr>
+        <w:rPr>
+          <w:rFonts w:ascii="Century Gothic" w:hAnsi="Century Gothic"/>
+        </w:rPr>
+      </w:pPr>
+      <w:r>
+        <w:rPr>
+          <w:rFonts w:ascii="Century Gothic" w:hAnsi="Century Gothic"/>
+        </w:rPr>
+        <w:t>Here, we reset the counter</w:t>
+      </w:r>
+      <w:r>
+        <w:rPr>
+          <w:rFonts w:ascii="Century Gothic" w:hAnsi="Century Gothic"/>
+        </w:rPr>
+        <w:t xml:space="preserve">, </w:t>
+      </w:r>
+      <w:proofErr w:type="gramStart"/>
+      <w:r>
+        <w:rPr>
+          <w:rFonts w:ascii="Century Gothic" w:hAnsi="Century Gothic"/>
+        </w:rPr>
+        <w:t>return back</w:t>
+      </w:r>
+      <w:proofErr w:type="gramEnd"/>
+      <w:r>
+        <w:rPr>
+          <w:rFonts w:ascii="Century Gothic" w:hAnsi="Century Gothic"/>
+        </w:rPr>
+        <w:t xml:space="preserve"> to the instruction at address 24 which is </w:t>
+      </w:r>
+      <w:r>
+        <w:rPr>
+          <w:rFonts w:ascii="Century Gothic" w:hAnsi="Century Gothic"/>
+        </w:rPr>
+        <w:t>JALR</w:t>
+      </w:r>
+      <w:r>
+        <w:rPr>
+          <w:rFonts w:ascii="Century Gothic" w:hAnsi="Century Gothic"/>
+        </w:rPr>
+        <w:t xml:space="preserve"> x0, x0, jump back to instruction 0</w:t>
+      </w:r>
+      <w:r>
+        <w:rPr>
+          <w:rFonts w:ascii="Century Gothic" w:hAnsi="Century Gothic"/>
+        </w:rPr>
+        <w:t>, and reset data out or x20 so that the lights turn off.</w:t>
+      </w:r>
+    </w:p>
+    <w:p>
+      <w:pPr>
+        <w:rPr>
+          <w:rFonts w:ascii="Century Gothic" w:hAnsi="Century Gothic"/>
+        </w:rPr>
+      </w:pPr>
+      <w:r>
+        <w:rPr>
+          <w:rFonts w:ascii="Century Gothic" w:hAnsi="Century Gothic"/>
+        </w:rPr>
+        <w:t>From this test of one</w:t>
+      </w:r>
+      <w:r>
+        <w:rPr>
+          <w:rFonts w:ascii="Century Gothic" w:hAnsi="Century Gothic"/>
+        </w:rPr>
+        <w:t xml:space="preserve"> f1 starting light sequence, you can see that the lights do cycle properly by using a logical shift and adder, it also waits the required amount between each light using a counter</w:t>
+      </w:r>
+      <w:r>
+        <w:rPr>
+          <w:rFonts w:ascii="Century Gothic" w:hAnsi="Century Gothic"/>
+        </w:rPr>
+        <w:t>, though it is hard to simulate how long in GTKWave. We’ve used the required JAL instruction</w:t>
+      </w:r>
+      <w:r>
+        <w:rPr>
+          <w:rFonts w:ascii="Century Gothic" w:hAnsi="Century Gothic"/>
+        </w:rPr>
+        <w:t xml:space="preserve"> as defined in the project spec.</w:t>
+      </w:r>
+    </w:p>
+    <w:p>
+      <w:pPr>
+        <w:rPr>
+          <w:rFonts w:ascii="Century Gothic" w:hAnsi="Century Gothic"/>
+        </w:rPr>
+      </w:pPr>
+    </w:p>
+    <w:p>
+      <w:pPr>
+        <w:rPr>
+          <w:rFonts w:ascii="Century Gothic" w:hAnsi="Century Gothic"/>
+        </w:rPr>
+      </w:pPr>
+    </w:p>
+    <w:p>
+      <w:pPr>
+        <w:rPr>
+          <w:rFonts w:ascii="Century Gothic" w:hAnsi="Century Gothic"/>
+        </w:rPr>
+      </w:pPr>
+    </w:p>
+    <w:p>
+      <w:pPr>
+        <w:tabs>
+          <w:tab w:val="left" w:pos="3624"/>
+        </w:tabs>
+      </w:pPr>
+      <w:r>
+        <w:rPr>
+          <w:rFonts w:ascii="Century Gothic" w:hAnsi="Century Gothic"/>
+        </w:rPr>
+        <w:lastRenderedPageBreak/>
         <w:drawing>
-          <wp:anchor distT="0" distB="0" distL="114300" distR="114300" simplePos="0" relativeHeight="251659264" behindDoc="0" locked="0" layoutInCell="1" allowOverlap="1" wp14:anchorId="2D0EB005" wp14:editId="5B93C7AC">
+          <wp:anchor distT="0" distB="0" distL="114300" distR="114300" simplePos="0" relativeHeight="251658240" behindDoc="0" locked="0" layoutInCell="1" allowOverlap="1" wp14:anchorId="4DB29067" wp14:editId="54A6AD44">
             <wp:simplePos x="0" y="0"/>
-            <wp:positionH relativeFrom="margin">
-              <wp:align>left</wp:align>
+            <wp:positionH relativeFrom="column">
+              <wp:posOffset>3629025</wp:posOffset>
             </wp:positionH>
             <wp:positionV relativeFrom="paragraph">
-              <wp:posOffset>436245</wp:posOffset>
+              <wp:posOffset>409575</wp:posOffset>
             </wp:positionV>
-            <wp:extent cx="1903730" cy="4899660"/>
-            <wp:effectExtent l="0" t="0" r="1270" b="0"/>
+            <wp:extent cx="1419225" cy="3438525"/>
+            <wp:effectExtent l="0" t="0" r="9525" b="9525"/>
             <wp:wrapSquare wrapText="bothSides"/>
-            <wp:docPr id="12" name="Picture 12" descr="Text, calendar&#10;&#10;Description automatically generated with medium confidence"/>
+            <wp:docPr id="27" name="Picture 27" descr="A screenshot of a computer&#10;&#10;Description automatically generated with low confidence"/>
             <wp:cNvGraphicFramePr>
               <a:graphicFrameLocks xmlns:a="http://schemas.openxmlformats.org/drawingml/2006/main" noChangeAspect="1"/>
             </wp:cNvGraphicFramePr>
@@ -1126,7 +1363,7 @@
               <a:graphicData uri="http://schemas.openxmlformats.org/drawingml/2006/picture">
                 <pic:pic xmlns:pic="http://schemas.openxmlformats.org/drawingml/2006/picture">
                   <pic:nvPicPr>
-                    <pic:cNvPr id="12" name="Picture 12" descr="Text, calendar&#10;&#10;Description automatically generated with medium confidence"/>
+                    <pic:cNvPr id="27" name="Picture 27" descr="A screenshot of a computer&#10;&#10;Description automatically generated with low confidence"/>
                     <pic:cNvPicPr/>
                   </pic:nvPicPr>
                   <pic:blipFill>
@@ -1144,7 +1381,7 @@
                   <pic:spPr>
                     <a:xfrm>
                       <a:off x="0" y="0"/>
-                      <a:ext cx="1903730" cy="4899660"/>
+                      <a:ext cx="1419225" cy="3438525"/>
                     </a:xfrm>
                     <a:prstGeom prst="rect">
                       <a:avLst/>
@@ -1153,10 +1390,10 @@
                 </pic:pic>
               </a:graphicData>
             </a:graphic>
-            <wp14:sizeRelH relativeFrom="margin">
+            <wp14:sizeRelH relativeFrom="page">
               <wp14:pctWidth>0</wp14:pctWidth>
             </wp14:sizeRelH>
-            <wp14:sizeRelV relativeFrom="margin">
+            <wp14:sizeRelV relativeFrom="page">
               <wp14:pctHeight>0</wp14:pctHeight>
             </wp14:sizeRelV>
           </wp:anchor>
@@ -1166,6 +1403,66 @@
         <w:rPr>
           <w:rFonts w:ascii="Century Gothic" w:hAnsi="Century Gothic"/>
         </w:rPr>
+        <w:drawing>
+          <wp:anchor distT="0" distB="0" distL="114300" distR="114300" simplePos="0" relativeHeight="251659264" behindDoc="0" locked="0" layoutInCell="1" allowOverlap="1" wp14:anchorId="5F94161F" wp14:editId="5759CB0F">
+            <wp:simplePos x="0" y="0"/>
+            <wp:positionH relativeFrom="column">
+              <wp:posOffset>-133350</wp:posOffset>
+            </wp:positionH>
+            <wp:positionV relativeFrom="paragraph">
+              <wp:posOffset>440055</wp:posOffset>
+            </wp:positionV>
+            <wp:extent cx="2905530" cy="4582164"/>
+            <wp:effectExtent l="0" t="0" r="9525" b="8890"/>
+            <wp:wrapSquare wrapText="bothSides"/>
+            <wp:docPr id="26" name="Picture 26" descr="Text&#10;&#10;Description automatically generated"/>
+            <wp:cNvGraphicFramePr>
+              <a:graphicFrameLocks xmlns:a="http://schemas.openxmlformats.org/drawingml/2006/main" noChangeAspect="1"/>
+            </wp:cNvGraphicFramePr>
+            <a:graphic xmlns:a="http://schemas.openxmlformats.org/drawingml/2006/main">
+              <a:graphicData uri="http://schemas.openxmlformats.org/drawingml/2006/picture">
+                <pic:pic xmlns:pic="http://schemas.openxmlformats.org/drawingml/2006/picture">
+                  <pic:nvPicPr>
+                    <pic:cNvPr id="26" name="Picture 26" descr="Text&#10;&#10;Description automatically generated"/>
+                    <pic:cNvPicPr/>
+                  </pic:nvPicPr>
+                  <pic:blipFill>
+                    <a:blip r:embed="rId18">
+                      <a:extLst>
+                        <a:ext uri="{28A0092B-C50C-407E-A947-70E740481C1C}">
+                          <a14:useLocalDpi xmlns:a14="http://schemas.microsoft.com/office/drawing/2010/main" val="0"/>
+                        </a:ext>
+                      </a:extLst>
+                    </a:blip>
+                    <a:stretch>
+                      <a:fillRect/>
+                    </a:stretch>
+                  </pic:blipFill>
+                  <pic:spPr>
+                    <a:xfrm>
+                      <a:off x="0" y="0"/>
+                      <a:ext cx="2905530" cy="4582164"/>
+                    </a:xfrm>
+                    <a:prstGeom prst="rect">
+                      <a:avLst/>
+                    </a:prstGeom>
+                  </pic:spPr>
+                </pic:pic>
+              </a:graphicData>
+            </a:graphic>
+            <wp14:sizeRelH relativeFrom="page">
+              <wp14:pctWidth>0</wp14:pctWidth>
+            </wp14:sizeRelH>
+            <wp14:sizeRelV relativeFrom="page">
+              <wp14:pctHeight>0</wp14:pctHeight>
+            </wp14:sizeRelV>
+          </wp:anchor>
+        </w:drawing>
+      </w:r>
+      <w:r>
+        <w:rPr>
+          <w:rFonts w:ascii="Century Gothic" w:hAnsi="Century Gothic"/>
+        </w:rPr>
         <w:t>Assembly code</w:t>
       </w:r>
       <w:r>
@@ -1200,9 +1497,8 @@
         <w:br w:type="textWrapping" w:clear="all"/>
       </w:r>
     </w:p>
-    <w:p/>
     <w:sectPr>
-      <w:footerReference w:type="default" r:id="rId18"/>
+      <w:footerReference w:type="default" r:id="rId19"/>
       <w:pgSz w:w="11906" w:h="16838"/>
       <w:pgMar w:top="1440" w:right="1440" w:bottom="1440" w:left="1440" w:header="708" w:footer="708" w:gutter="0"/>
       <w:cols w:space="708"/>
@@ -1242,9 +1538,15 @@
   <w:p>
     <w:pPr>
       <w:pStyle w:val="Footer"/>
+      <w:rPr>
+        <w:rFonts w:ascii="Century Gothic" w:hAnsi="Century Gothic"/>
+      </w:rPr>
     </w:pPr>
     <w:sdt>
       <w:sdtPr>
+        <w:rPr>
+          <w:rFonts w:ascii="Century Gothic" w:hAnsi="Century Gothic"/>
+        </w:rPr>
         <w:id w:val="1968393023"/>
         <w:docPartObj>
           <w:docPartGallery w:val="Page Numbers (Bottom of Page)"/>
@@ -1254,6 +1556,9 @@
       <w:sdtContent>
         <w:sdt>
           <w:sdtPr>
+            <w:rPr>
+              <w:rFonts w:ascii="Century Gothic" w:hAnsi="Century Gothic"/>
+            </w:rPr>
             <w:id w:val="-1769616900"/>
             <w:docPartObj>
               <w:docPartGallery w:val="Page Numbers (Top of Page)"/>
@@ -1262,10 +1567,14 @@
           </w:sdtPr>
           <w:sdtContent>
             <w:r>
+              <w:rPr>
+                <w:rFonts w:ascii="Century Gothic" w:hAnsi="Century Gothic"/>
+              </w:rPr>
               <w:t xml:space="preserve">Page </w:t>
             </w:r>
             <w:r>
               <w:rPr>
+                <w:rFonts w:ascii="Century Gothic" w:hAnsi="Century Gothic"/>
                 <w:b/>
                 <w:bCs/>
                 <w:sz w:val="24"/>
@@ -1275,6 +1584,7 @@
             </w:r>
             <w:r>
               <w:rPr>
+                <w:rFonts w:ascii="Century Gothic" w:hAnsi="Century Gothic"/>
                 <w:b/>
                 <w:bCs/>
               </w:rPr>
@@ -1282,6 +1592,7 @@
             </w:r>
             <w:r>
               <w:rPr>
+                <w:rFonts w:ascii="Century Gothic" w:hAnsi="Century Gothic"/>
                 <w:b/>
                 <w:bCs/>
                 <w:sz w:val="24"/>
@@ -1291,6 +1602,7 @@
             </w:r>
             <w:r>
               <w:rPr>
+                <w:rFonts w:ascii="Century Gothic" w:hAnsi="Century Gothic"/>
                 <w:b/>
                 <w:bCs/>
                 <w:noProof/>
@@ -1299,6 +1611,7 @@
             </w:r>
             <w:r>
               <w:rPr>
+                <w:rFonts w:ascii="Century Gothic" w:hAnsi="Century Gothic"/>
                 <w:b/>
                 <w:bCs/>
                 <w:sz w:val="24"/>
@@ -1307,10 +1620,14 @@
               <w:fldChar w:fldCharType="end"/>
             </w:r>
             <w:r>
+              <w:rPr>
+                <w:rFonts w:ascii="Century Gothic" w:hAnsi="Century Gothic"/>
+              </w:rPr>
               <w:t xml:space="preserve"> of </w:t>
             </w:r>
             <w:r>
               <w:rPr>
+                <w:rFonts w:ascii="Century Gothic" w:hAnsi="Century Gothic"/>
                 <w:b/>
                 <w:bCs/>
                 <w:sz w:val="24"/>
@@ -1320,6 +1637,7 @@
             </w:r>
             <w:r>
               <w:rPr>
+                <w:rFonts w:ascii="Century Gothic" w:hAnsi="Century Gothic"/>
                 <w:b/>
                 <w:bCs/>
               </w:rPr>
@@ -1327,6 +1645,7 @@
             </w:r>
             <w:r>
               <w:rPr>
+                <w:rFonts w:ascii="Century Gothic" w:hAnsi="Century Gothic"/>
                 <w:b/>
                 <w:bCs/>
                 <w:sz w:val="24"/>
@@ -1336,6 +1655,7 @@
             </w:r>
             <w:r>
               <w:rPr>
+                <w:rFonts w:ascii="Century Gothic" w:hAnsi="Century Gothic"/>
                 <w:b/>
                 <w:bCs/>
                 <w:noProof/>
@@ -1344,6 +1664,7 @@
             </w:r>
             <w:r>
               <w:rPr>
+                <w:rFonts w:ascii="Century Gothic" w:hAnsi="Century Gothic"/>
                 <w:b/>
                 <w:bCs/>
                 <w:sz w:val="24"/>
@@ -1356,9 +1677,15 @@
       </w:sdtContent>
     </w:sdt>
     <w:r>
+      <w:rPr>
+        <w:rFonts w:ascii="Century Gothic" w:hAnsi="Century Gothic"/>
+      </w:rPr>
       <w:tab/>
     </w:r>
     <w:r>
+      <w:rPr>
+        <w:rFonts w:ascii="Century Gothic" w:hAnsi="Century Gothic"/>
+      </w:rPr>
       <w:tab/>
       <w:t>Tested by Ismail</w:t>
     </w:r>
@@ -1789,7 +2116,7 @@
   <w:style w:type="paragraph" w:default="1" w:styleId="Normal">
     <w:name w:val="Normal"/>
     <w:qFormat/>
-    <w:rsid w:val="001816C7"/>
+    <w:rsid w:val="005D64DA"/>
   </w:style>
   <w:style w:type="character" w:default="1" w:styleId="DefaultParagraphFont">
     <w:name w:val="Default Paragraph Font"/>

</xml_diff>